<commit_message>
final submission for IBM DS Capstone Project
</commit_message>
<xml_diff>
--- a/IBM_DS_Capstone_W5_Report.docx
+++ b/IBM_DS_Capstone_W5_Report.docx
@@ -22,37 +22,7 @@
           <w:sz w:val="30"/>
           <w:szCs w:val="30"/>
         </w:rPr>
-        <w:t>Find</w:t>
-      </w:r>
-      <w:r>
-        <w:rPr>
-          <w:rFonts w:ascii="Arial" w:hAnsi="Arial" w:cs="Arial"/>
-          <w:b/>
-          <w:bCs/>
-          <w:sz w:val="30"/>
-          <w:szCs w:val="30"/>
-        </w:rPr>
-        <w:t>ing</w:t>
-      </w:r>
-      <w:r>
-        <w:rPr>
-          <w:rFonts w:ascii="Arial" w:hAnsi="Arial" w:cs="Arial"/>
-          <w:b/>
-          <w:bCs/>
-          <w:sz w:val="30"/>
-          <w:szCs w:val="30"/>
-        </w:rPr>
-        <w:t xml:space="preserve"> a Suitable Location to Open a Pastry Shop</w:t>
-      </w:r>
-      <w:r>
-        <w:rPr>
-          <w:rFonts w:ascii="Arial" w:hAnsi="Arial" w:cs="Arial"/>
-          <w:b/>
-          <w:bCs/>
-          <w:sz w:val="30"/>
-          <w:szCs w:val="30"/>
-        </w:rPr>
-        <w:t xml:space="preserve"> in Toronto</w:t>
+        <w:t>Finding a Suitable Location to Open a Pastry Shop in Toronto</w:t>
       </w:r>
     </w:p>
     <w:p>
@@ -543,7 +513,6 @@
           <w:szCs w:val="21"/>
         </w:rPr>
       </w:pPr>
-      <w:proofErr w:type="spellStart"/>
       <w:r>
         <w:rPr>
           <w:rFonts w:ascii="Helvetica" w:eastAsia="Times New Roman" w:hAnsi="Helvetica" w:cs="Helvetica"/>
@@ -553,19 +522,7 @@
           <w:sz w:val="21"/>
           <w:szCs w:val="21"/>
         </w:rPr>
-        <w:t>Geopy</w:t>
-      </w:r>
-      <w:proofErr w:type="spellEnd"/>
-      <w:r>
-        <w:rPr>
-          <w:rFonts w:ascii="Helvetica" w:eastAsia="Times New Roman" w:hAnsi="Helvetica" w:cs="Helvetica"/>
-          <w:b/>
-          <w:bCs/>
-          <w:color w:val="000000"/>
-          <w:sz w:val="21"/>
-          <w:szCs w:val="21"/>
-        </w:rPr>
-        <w:t xml:space="preserve"> library</w:t>
+        <w:t>Geopy library</w:t>
       </w:r>
     </w:p>
     <w:p>
@@ -629,7 +586,6 @@
           <w:szCs w:val="21"/>
         </w:rPr>
       </w:pPr>
-      <w:proofErr w:type="spellStart"/>
       <w:r>
         <w:rPr>
           <w:rFonts w:ascii="Helvetica" w:eastAsia="Times New Roman" w:hAnsi="Helvetica" w:cs="Helvetica"/>
@@ -663,7 +619,6 @@
         </w:rPr>
         <w:t>quare</w:t>
       </w:r>
-      <w:proofErr w:type="spellEnd"/>
     </w:p>
     <w:p>
       <w:pPr>
@@ -721,14 +676,7 @@
           <w:rFonts w:ascii="Arial" w:eastAsia="Times New Roman" w:hAnsi="Arial" w:cs="Arial"/>
           <w:color w:val="000000"/>
         </w:rPr>
-        <w:t xml:space="preserve">, focusing on competitor and complementary industries including the following establishments: </w:t>
-      </w:r>
-      <w:r>
-        <w:rPr>
-          <w:rFonts w:ascii="Arial" w:eastAsia="Times New Roman" w:hAnsi="Arial" w:cs="Arial"/>
-          <w:color w:val="000000"/>
-        </w:rPr>
-        <w:t>Bakery,</w:t>
+        <w:t>, focusing on competitor and complementary industries including the following establishments: Bakery,</w:t>
       </w:r>
       <w:r>
         <w:rPr>
@@ -1296,27 +1244,7 @@
           <w:sz w:val="21"/>
           <w:szCs w:val="21"/>
         </w:rPr>
-        <w:t xml:space="preserve">Blend </w:t>
-      </w:r>
-      <w:proofErr w:type="spellStart"/>
-      <w:r>
-        <w:rPr>
-          <w:rFonts w:ascii="Helvetica" w:eastAsia="Times New Roman" w:hAnsi="Helvetica" w:cs="Helvetica"/>
-          <w:color w:val="000000"/>
-          <w:sz w:val="21"/>
-          <w:szCs w:val="21"/>
-        </w:rPr>
-        <w:t>FourSquare</w:t>
-      </w:r>
-      <w:proofErr w:type="spellEnd"/>
-      <w:r>
-        <w:rPr>
-          <w:rFonts w:ascii="Helvetica" w:eastAsia="Times New Roman" w:hAnsi="Helvetica" w:cs="Helvetica"/>
-          <w:color w:val="000000"/>
-          <w:sz w:val="21"/>
-          <w:szCs w:val="21"/>
-        </w:rPr>
-        <w:t xml:space="preserve"> data into each neighborhood to have a look into the types of establishments within each neighborhood</w:t>
+        <w:t>Blend FourSquare data into each neighborhood to have a look into the types of establishments within each neighborhood</w:t>
       </w:r>
       <w:r>
         <w:rPr>
@@ -1489,19 +1417,8 @@
           <w:sz w:val="21"/>
           <w:szCs w:val="21"/>
         </w:rPr>
-        <w:t xml:space="preserve">Cluster and </w:t>
-      </w:r>
-      <w:proofErr w:type="gramStart"/>
-      <w:r>
-        <w:rPr>
-          <w:rFonts w:ascii="Helvetica" w:eastAsia="Times New Roman" w:hAnsi="Helvetica" w:cs="Helvetica"/>
-          <w:color w:val="000000"/>
-          <w:sz w:val="21"/>
-          <w:szCs w:val="21"/>
-        </w:rPr>
-        <w:t>examine</w:t>
-      </w:r>
-      <w:proofErr w:type="gramEnd"/>
+        <w:t>Cluster and examine</w:t>
+      </w:r>
     </w:p>
     <w:p>
       <w:pPr>
@@ -1632,6 +1549,25 @@
     </w:p>
     <w:p>
       <w:pPr>
+        <w:rPr>
+          <w:rFonts w:ascii="Arial" w:eastAsia="Times New Roman" w:hAnsi="Arial" w:cs="Arial"/>
+          <w:b/>
+          <w:bCs/>
+          <w:color w:val="000000"/>
+        </w:rPr>
+      </w:pPr>
+      <w:r>
+        <w:rPr>
+          <w:rFonts w:ascii="Arial" w:eastAsia="Times New Roman" w:hAnsi="Arial" w:cs="Arial"/>
+          <w:b/>
+          <w:bCs/>
+          <w:color w:val="000000"/>
+        </w:rPr>
+        <w:br w:type="page"/>
+      </w:r>
+    </w:p>
+    <w:p>
+      <w:pPr>
         <w:numPr>
           <w:ilvl w:val="0"/>
           <w:numId w:val="1"/>
@@ -1652,6 +1588,7 @@
           <w:bCs/>
           <w:color w:val="000000"/>
         </w:rPr>
+        <w:lastRenderedPageBreak/>
         <w:t>Data Exploration and Analysis</w:t>
       </w:r>
     </w:p>
@@ -1670,12 +1607,780 @@
       <w:pPr>
         <w:shd w:val="clear" w:color="auto" w:fill="FFFFFF"/>
         <w:spacing w:after="0" w:line="240" w:lineRule="auto"/>
+        <w:ind w:left="720" w:firstLine="720"/>
+        <w:rPr>
+          <w:rFonts w:ascii="Arial" w:eastAsia="Times New Roman" w:hAnsi="Arial" w:cs="Arial"/>
+          <w:color w:val="000000"/>
+        </w:rPr>
+      </w:pPr>
+      <w:r>
+        <w:rPr>
+          <w:rFonts w:ascii="Arial" w:eastAsia="Times New Roman" w:hAnsi="Arial" w:cs="Arial"/>
+          <w:color w:val="000000"/>
+        </w:rPr>
+        <w:t>With the aid of the K Elbow Visualizer, we choose k = 5 and execute K-Means clustering</w:t>
+      </w:r>
+      <w:r>
+        <w:rPr>
+          <w:rFonts w:ascii="Arial" w:eastAsia="Times New Roman" w:hAnsi="Arial" w:cs="Arial"/>
+          <w:color w:val="000000"/>
+        </w:rPr>
+        <w:t xml:space="preserve"> </w:t>
+      </w:r>
+      <w:r>
+        <w:rPr>
+          <w:rFonts w:ascii="Arial" w:eastAsia="Times New Roman" w:hAnsi="Arial" w:cs="Arial"/>
+          <w:color w:val="000000"/>
+        </w:rPr>
+        <w:t>then</w:t>
+      </w:r>
+      <w:r>
+        <w:rPr>
+          <w:rFonts w:ascii="Arial" w:eastAsia="Times New Roman" w:hAnsi="Arial" w:cs="Arial"/>
+          <w:color w:val="000000"/>
+        </w:rPr>
+        <w:t xml:space="preserve"> use Folium to visualize the results geographically.</w:t>
+      </w:r>
+    </w:p>
+    <w:p>
+      <w:pPr>
+        <w:shd w:val="clear" w:color="auto" w:fill="FFFFFF"/>
+        <w:spacing w:after="0" w:line="240" w:lineRule="auto"/>
+        <w:ind w:left="720" w:firstLine="720"/>
+        <w:rPr>
+          <w:rFonts w:ascii="Arial" w:eastAsia="Times New Roman" w:hAnsi="Arial" w:cs="Arial"/>
+          <w:color w:val="000000"/>
+        </w:rPr>
+      </w:pPr>
+    </w:p>
+    <w:p>
+      <w:pPr>
+        <w:shd w:val="clear" w:color="auto" w:fill="FFFFFF"/>
+        <w:spacing w:after="0" w:line="240" w:lineRule="auto"/>
+        <w:ind w:left="720" w:firstLine="720"/>
+        <w:rPr>
+          <w:rFonts w:ascii="Arial" w:eastAsia="Times New Roman" w:hAnsi="Arial" w:cs="Arial"/>
+          <w:color w:val="000000"/>
+        </w:rPr>
+      </w:pPr>
+      <w:r>
+        <w:rPr>
+          <w:rFonts w:ascii="Arial" w:eastAsia="Times New Roman" w:hAnsi="Arial" w:cs="Arial"/>
+          <w:color w:val="000000"/>
+        </w:rPr>
+        <w:drawing>
+          <wp:inline distT="0" distB="0" distL="0" distR="0" wp14:anchorId="26859B74" wp14:editId="6EA97506">
+            <wp:extent cx="4259949" cy="2720576"/>
+            <wp:effectExtent l="0" t="0" r="7620" b="3810"/>
+            <wp:docPr id="9" name="Picture 9"/>
+            <wp:cNvGraphicFramePr>
+              <a:graphicFrameLocks xmlns:a="http://schemas.openxmlformats.org/drawingml/2006/main" noChangeAspect="1"/>
+            </wp:cNvGraphicFramePr>
+            <a:graphic xmlns:a="http://schemas.openxmlformats.org/drawingml/2006/main">
+              <a:graphicData uri="http://schemas.openxmlformats.org/drawingml/2006/picture">
+                <pic:pic xmlns:pic="http://schemas.openxmlformats.org/drawingml/2006/picture">
+                  <pic:nvPicPr>
+                    <pic:cNvPr id="1" name=""/>
+                    <pic:cNvPicPr/>
+                  </pic:nvPicPr>
+                  <pic:blipFill>
+                    <a:blip r:embed="rId7"/>
+                    <a:stretch>
+                      <a:fillRect/>
+                    </a:stretch>
+                  </pic:blipFill>
+                  <pic:spPr>
+                    <a:xfrm>
+                      <a:off x="0" y="0"/>
+                      <a:ext cx="4259949" cy="2720576"/>
+                    </a:xfrm>
+                    <a:prstGeom prst="rect">
+                      <a:avLst/>
+                    </a:prstGeom>
+                  </pic:spPr>
+                </pic:pic>
+              </a:graphicData>
+            </a:graphic>
+          </wp:inline>
+        </w:drawing>
+      </w:r>
+    </w:p>
+    <w:p>
+      <w:pPr>
         <w:ind w:left="720"/>
         <w:rPr>
           <w:rFonts w:ascii="Arial" w:eastAsia="Times New Roman" w:hAnsi="Arial" w:cs="Arial"/>
           <w:color w:val="000000"/>
         </w:rPr>
       </w:pPr>
+      <w:r>
+        <w:rPr>
+          <w:rFonts w:ascii="Arial" w:eastAsia="Times New Roman" w:hAnsi="Arial" w:cs="Arial"/>
+          <w:color w:val="000000"/>
+        </w:rPr>
+        <w:drawing>
+          <wp:inline distT="0" distB="0" distL="0" distR="0" wp14:anchorId="427B7AAD" wp14:editId="0D1A04C5">
+            <wp:extent cx="5431971" cy="1759587"/>
+            <wp:effectExtent l="0" t="0" r="0" b="0"/>
+            <wp:docPr id="10" name="Picture 10"/>
+            <wp:cNvGraphicFramePr>
+              <a:graphicFrameLocks xmlns:a="http://schemas.openxmlformats.org/drawingml/2006/main" noChangeAspect="1"/>
+            </wp:cNvGraphicFramePr>
+            <a:graphic xmlns:a="http://schemas.openxmlformats.org/drawingml/2006/main">
+              <a:graphicData uri="http://schemas.openxmlformats.org/drawingml/2006/picture">
+                <pic:pic xmlns:pic="http://schemas.openxmlformats.org/drawingml/2006/picture">
+                  <pic:nvPicPr>
+                    <pic:cNvPr id="1" name=""/>
+                    <pic:cNvPicPr/>
+                  </pic:nvPicPr>
+                  <pic:blipFill>
+                    <a:blip r:embed="rId8"/>
+                    <a:stretch>
+                      <a:fillRect/>
+                    </a:stretch>
+                  </pic:blipFill>
+                  <pic:spPr>
+                    <a:xfrm>
+                      <a:off x="0" y="0"/>
+                      <a:ext cx="5566339" cy="1803113"/>
+                    </a:xfrm>
+                    <a:prstGeom prst="rect">
+                      <a:avLst/>
+                    </a:prstGeom>
+                  </pic:spPr>
+                </pic:pic>
+              </a:graphicData>
+            </a:graphic>
+          </wp:inline>
+        </w:drawing>
+      </w:r>
+    </w:p>
+    <w:p>
+      <w:pPr>
+        <w:shd w:val="clear" w:color="auto" w:fill="FFFFFF"/>
+        <w:spacing w:after="0" w:line="240" w:lineRule="auto"/>
+        <w:ind w:left="720" w:firstLine="720"/>
+        <w:rPr>
+          <w:rFonts w:ascii="Arial" w:eastAsia="Times New Roman" w:hAnsi="Arial" w:cs="Arial"/>
+          <w:color w:val="000000"/>
+        </w:rPr>
+      </w:pPr>
+    </w:p>
+    <w:p>
+      <w:pPr>
+        <w:rPr>
+          <w:rFonts w:ascii="Arial" w:eastAsia="Times New Roman" w:hAnsi="Arial" w:cs="Arial"/>
+          <w:color w:val="000000"/>
+        </w:rPr>
+      </w:pPr>
+      <w:r>
+        <w:rPr>
+          <w:rFonts w:ascii="Arial" w:eastAsia="Times New Roman" w:hAnsi="Arial" w:cs="Arial"/>
+          <w:color w:val="000000"/>
+        </w:rPr>
+        <w:br w:type="page"/>
+      </w:r>
+    </w:p>
+    <w:p>
+      <w:pPr>
+        <w:shd w:val="clear" w:color="auto" w:fill="FFFFFF"/>
+        <w:spacing w:after="0" w:line="240" w:lineRule="auto"/>
+        <w:ind w:left="720" w:firstLine="720"/>
+        <w:rPr>
+          <w:rFonts w:ascii="Arial" w:eastAsia="Times New Roman" w:hAnsi="Arial" w:cs="Arial"/>
+          <w:color w:val="000000"/>
+        </w:rPr>
+      </w:pPr>
+      <w:r>
+        <w:rPr>
+          <w:rFonts w:ascii="Arial" w:eastAsia="Times New Roman" w:hAnsi="Arial" w:cs="Arial"/>
+          <w:color w:val="000000"/>
+        </w:rPr>
+        <w:lastRenderedPageBreak/>
+        <w:t>Inspecting the clusters (0-4), as we are looking to enter areas packed with Coffee Shops, Cafés, or Tea Rooms, as they complement our products, and with minimal competition, Cluster 3 is of interest.</w:t>
+      </w:r>
+    </w:p>
+    <w:p>
+      <w:pPr>
+        <w:shd w:val="clear" w:color="auto" w:fill="FFFFFF"/>
+        <w:spacing w:after="0" w:line="240" w:lineRule="auto"/>
+        <w:ind w:left="720"/>
+        <w:rPr>
+          <w:rFonts w:ascii="Arial" w:eastAsia="Times New Roman" w:hAnsi="Arial" w:cs="Arial"/>
+          <w:color w:val="000000"/>
+        </w:rPr>
+      </w:pPr>
+    </w:p>
+    <w:p>
+      <w:pPr>
+        <w:shd w:val="clear" w:color="auto" w:fill="FFFFFF"/>
+        <w:spacing w:after="0" w:line="240" w:lineRule="auto"/>
+        <w:ind w:left="720"/>
+        <w:rPr>
+          <w:rFonts w:ascii="Arial" w:eastAsia="Times New Roman" w:hAnsi="Arial" w:cs="Arial"/>
+          <w:color w:val="000000"/>
+        </w:rPr>
+      </w:pPr>
+      <w:r>
+        <w:rPr>
+          <w:rFonts w:ascii="Arial" w:eastAsia="Times New Roman" w:hAnsi="Arial" w:cs="Arial"/>
+          <w:noProof/>
+          <w:color w:val="000000"/>
+        </w:rPr>
+        <w:drawing>
+          <wp:inline distT="0" distB="0" distL="0" distR="0" wp14:anchorId="2A9FB436" wp14:editId="4BD13D41">
+            <wp:extent cx="2469094" cy="4145639"/>
+            <wp:effectExtent l="0" t="0" r="7620" b="7620"/>
+            <wp:docPr id="7" name="Picture 7"/>
+            <wp:cNvGraphicFramePr>
+              <a:graphicFrameLocks xmlns:a="http://schemas.openxmlformats.org/drawingml/2006/main" noChangeAspect="1"/>
+            </wp:cNvGraphicFramePr>
+            <a:graphic xmlns:a="http://schemas.openxmlformats.org/drawingml/2006/main">
+              <a:graphicData uri="http://schemas.openxmlformats.org/drawingml/2006/picture">
+                <pic:pic xmlns:pic="http://schemas.openxmlformats.org/drawingml/2006/picture">
+                  <pic:nvPicPr>
+                    <pic:cNvPr id="1" name=""/>
+                    <pic:cNvPicPr/>
+                  </pic:nvPicPr>
+                  <pic:blipFill>
+                    <a:blip r:embed="rId9"/>
+                    <a:stretch>
+                      <a:fillRect/>
+                    </a:stretch>
+                  </pic:blipFill>
+                  <pic:spPr>
+                    <a:xfrm>
+                      <a:off x="0" y="0"/>
+                      <a:ext cx="2469094" cy="4145639"/>
+                    </a:xfrm>
+                    <a:prstGeom prst="rect">
+                      <a:avLst/>
+                    </a:prstGeom>
+                  </pic:spPr>
+                </pic:pic>
+              </a:graphicData>
+            </a:graphic>
+          </wp:inline>
+        </w:drawing>
+      </w:r>
+    </w:p>
+    <w:p>
+      <w:pPr>
+        <w:shd w:val="clear" w:color="auto" w:fill="FFFFFF"/>
+        <w:spacing w:after="0" w:line="240" w:lineRule="auto"/>
+        <w:ind w:left="720"/>
+        <w:rPr>
+          <w:rFonts w:ascii="Arial" w:eastAsia="Times New Roman" w:hAnsi="Arial" w:cs="Arial"/>
+          <w:color w:val="000000"/>
+        </w:rPr>
+      </w:pPr>
+    </w:p>
+    <w:p>
+      <w:pPr>
+        <w:rPr>
+          <w:rFonts w:ascii="Arial" w:eastAsia="Times New Roman" w:hAnsi="Arial" w:cs="Arial"/>
+          <w:color w:val="000000"/>
+        </w:rPr>
+      </w:pPr>
+      <w:r>
+        <w:rPr>
+          <w:rFonts w:ascii="Arial" w:eastAsia="Times New Roman" w:hAnsi="Arial" w:cs="Arial"/>
+          <w:color w:val="000000"/>
+        </w:rPr>
+        <w:br w:type="page"/>
+      </w:r>
+    </w:p>
+    <w:p>
+      <w:pPr>
+        <w:shd w:val="clear" w:color="auto" w:fill="FFFFFF"/>
+        <w:spacing w:after="0" w:line="240" w:lineRule="auto"/>
+        <w:ind w:left="720" w:firstLine="720"/>
+        <w:rPr>
+          <w:rFonts w:ascii="Arial" w:eastAsia="Times New Roman" w:hAnsi="Arial" w:cs="Arial"/>
+          <w:color w:val="000000"/>
+        </w:rPr>
+      </w:pPr>
+      <w:r>
+        <w:rPr>
+          <w:rFonts w:ascii="Arial" w:eastAsia="Times New Roman" w:hAnsi="Arial" w:cs="Arial"/>
+          <w:color w:val="000000"/>
+        </w:rPr>
+        <w:lastRenderedPageBreak/>
+        <w:t xml:space="preserve">Within Cluster 3, we would like to prioritize neighborhoods that are densely populated with coffee shops, and with minimal competition: </w:t>
+      </w:r>
+      <w:r>
+        <w:rPr>
+          <w:rFonts w:ascii="Arial" w:eastAsia="Times New Roman" w:hAnsi="Arial" w:cs="Arial"/>
+          <w:color w:val="000000"/>
+        </w:rPr>
+        <w:t>Oriole, Queen's Park, East Toronto, Mount Dennis, North Park, St Phillips, Martin Grove Gardens, Scarborough Village, Scarborough Village West, The Queensway East, Jamestown</w:t>
+      </w:r>
+      <w:r>
+        <w:rPr>
+          <w:rFonts w:ascii="Arial" w:eastAsia="Times New Roman" w:hAnsi="Arial" w:cs="Arial"/>
+          <w:color w:val="000000"/>
+        </w:rPr>
+        <w:t>.</w:t>
+      </w:r>
+    </w:p>
+    <w:p>
+      <w:pPr>
+        <w:shd w:val="clear" w:color="auto" w:fill="FFFFFF"/>
+        <w:spacing w:after="0" w:line="240" w:lineRule="auto"/>
+        <w:ind w:left="720"/>
+        <w:rPr>
+          <w:rFonts w:ascii="Arial" w:eastAsia="Times New Roman" w:hAnsi="Arial" w:cs="Arial"/>
+          <w:color w:val="000000"/>
+        </w:rPr>
+      </w:pPr>
+    </w:p>
+    <w:p>
+      <w:pPr>
+        <w:shd w:val="clear" w:color="auto" w:fill="FFFFFF"/>
+        <w:spacing w:after="0" w:line="240" w:lineRule="auto"/>
+        <w:ind w:left="720"/>
+        <w:rPr>
+          <w:rFonts w:ascii="Arial" w:eastAsia="Times New Roman" w:hAnsi="Arial" w:cs="Arial"/>
+          <w:color w:val="000000"/>
+        </w:rPr>
+      </w:pPr>
+      <w:r>
+        <w:rPr>
+          <w:rFonts w:ascii="Arial" w:eastAsia="Times New Roman" w:hAnsi="Arial" w:cs="Arial"/>
+          <w:noProof/>
+          <w:color w:val="000000"/>
+        </w:rPr>
+        <w:drawing>
+          <wp:inline distT="0" distB="0" distL="0" distR="0" wp14:anchorId="152B0DF2" wp14:editId="2FC2B1E4">
+            <wp:extent cx="3825572" cy="5067739"/>
+            <wp:effectExtent l="0" t="0" r="3810" b="0"/>
+            <wp:docPr id="8" name="Picture 8"/>
+            <wp:cNvGraphicFramePr>
+              <a:graphicFrameLocks xmlns:a="http://schemas.openxmlformats.org/drawingml/2006/main" noChangeAspect="1"/>
+            </wp:cNvGraphicFramePr>
+            <a:graphic xmlns:a="http://schemas.openxmlformats.org/drawingml/2006/main">
+              <a:graphicData uri="http://schemas.openxmlformats.org/drawingml/2006/picture">
+                <pic:pic xmlns:pic="http://schemas.openxmlformats.org/drawingml/2006/picture">
+                  <pic:nvPicPr>
+                    <pic:cNvPr id="1" name=""/>
+                    <pic:cNvPicPr/>
+                  </pic:nvPicPr>
+                  <pic:blipFill>
+                    <a:blip r:embed="rId10"/>
+                    <a:stretch>
+                      <a:fillRect/>
+                    </a:stretch>
+                  </pic:blipFill>
+                  <pic:spPr>
+                    <a:xfrm>
+                      <a:off x="0" y="0"/>
+                      <a:ext cx="3825572" cy="5067739"/>
+                    </a:xfrm>
+                    <a:prstGeom prst="rect">
+                      <a:avLst/>
+                    </a:prstGeom>
+                  </pic:spPr>
+                </pic:pic>
+              </a:graphicData>
+            </a:graphic>
+          </wp:inline>
+        </w:drawing>
+      </w:r>
+    </w:p>
+    <w:p>
+      <w:pPr>
+        <w:rPr>
+          <w:rFonts w:ascii="Arial" w:eastAsia="Times New Roman" w:hAnsi="Arial" w:cs="Arial"/>
+          <w:color w:val="000000"/>
+        </w:rPr>
+      </w:pPr>
+      <w:r>
+        <w:rPr>
+          <w:rFonts w:ascii="Arial" w:eastAsia="Times New Roman" w:hAnsi="Arial" w:cs="Arial"/>
+          <w:color w:val="000000"/>
+        </w:rPr>
+        <w:br w:type="page"/>
+      </w:r>
+    </w:p>
+    <w:p>
+      <w:pPr>
+        <w:shd w:val="clear" w:color="auto" w:fill="FFFFFF"/>
+        <w:spacing w:after="0" w:line="240" w:lineRule="auto"/>
+        <w:ind w:left="720" w:firstLine="720"/>
+        <w:rPr>
+          <w:rFonts w:ascii="Arial" w:eastAsia="Times New Roman" w:hAnsi="Arial" w:cs="Arial"/>
+          <w:color w:val="000000"/>
+        </w:rPr>
+      </w:pPr>
+      <w:r>
+        <w:rPr>
+          <w:rFonts w:ascii="Arial" w:eastAsia="Times New Roman" w:hAnsi="Arial" w:cs="Arial"/>
+          <w:color w:val="000000"/>
+        </w:rPr>
+        <w:lastRenderedPageBreak/>
+        <w:t xml:space="preserve">In the following graphs, we note that Runnymede (Cluster 0) has a high presence of Cafés, Coffee Shops, but also Bakeries. </w:t>
+      </w:r>
+    </w:p>
+    <w:p>
+      <w:pPr>
+        <w:shd w:val="clear" w:color="auto" w:fill="FFFFFF"/>
+        <w:spacing w:after="0" w:line="240" w:lineRule="auto"/>
+        <w:ind w:left="720"/>
+        <w:rPr>
+          <w:rFonts w:ascii="Arial" w:eastAsia="Times New Roman" w:hAnsi="Arial" w:cs="Arial"/>
+          <w:color w:val="000000"/>
+        </w:rPr>
+      </w:pPr>
+      <w:r>
+        <w:rPr>
+          <w:rFonts w:ascii="Arial" w:eastAsia="Times New Roman" w:hAnsi="Arial" w:cs="Arial"/>
+          <w:noProof/>
+          <w:color w:val="000000"/>
+        </w:rPr>
+        <w:drawing>
+          <wp:inline distT="0" distB="0" distL="0" distR="0" wp14:anchorId="7F869FF7" wp14:editId="59E3FDC3">
+            <wp:extent cx="5943600" cy="4090035"/>
+            <wp:effectExtent l="0" t="0" r="0" b="5715"/>
+            <wp:docPr id="1" name="Picture 1"/>
+            <wp:cNvGraphicFramePr>
+              <a:graphicFrameLocks xmlns:a="http://schemas.openxmlformats.org/drawingml/2006/main" noChangeAspect="1"/>
+            </wp:cNvGraphicFramePr>
+            <a:graphic xmlns:a="http://schemas.openxmlformats.org/drawingml/2006/main">
+              <a:graphicData uri="http://schemas.openxmlformats.org/drawingml/2006/picture">
+                <pic:pic xmlns:pic="http://schemas.openxmlformats.org/drawingml/2006/picture">
+                  <pic:nvPicPr>
+                    <pic:cNvPr id="1" name=""/>
+                    <pic:cNvPicPr/>
+                  </pic:nvPicPr>
+                  <pic:blipFill>
+                    <a:blip r:embed="rId11"/>
+                    <a:stretch>
+                      <a:fillRect/>
+                    </a:stretch>
+                  </pic:blipFill>
+                  <pic:spPr>
+                    <a:xfrm>
+                      <a:off x="0" y="0"/>
+                      <a:ext cx="5943600" cy="4090035"/>
+                    </a:xfrm>
+                    <a:prstGeom prst="rect">
+                      <a:avLst/>
+                    </a:prstGeom>
+                  </pic:spPr>
+                </pic:pic>
+              </a:graphicData>
+            </a:graphic>
+          </wp:inline>
+        </w:drawing>
+      </w:r>
+    </w:p>
+    <w:p>
+      <w:pPr>
+        <w:shd w:val="clear" w:color="auto" w:fill="FFFFFF"/>
+        <w:spacing w:after="0" w:line="240" w:lineRule="auto"/>
+        <w:ind w:left="720"/>
+        <w:rPr>
+          <w:rFonts w:ascii="Arial" w:eastAsia="Times New Roman" w:hAnsi="Arial" w:cs="Arial"/>
+          <w:color w:val="000000"/>
+        </w:rPr>
+      </w:pPr>
+      <w:r>
+        <w:rPr>
+          <w:rFonts w:ascii="Arial" w:eastAsia="Times New Roman" w:hAnsi="Arial" w:cs="Arial"/>
+          <w:noProof/>
+          <w:color w:val="000000"/>
+        </w:rPr>
+        <w:lastRenderedPageBreak/>
+        <w:drawing>
+          <wp:inline distT="0" distB="0" distL="0" distR="0" wp14:anchorId="157C71D6" wp14:editId="7C672E4B">
+            <wp:extent cx="5578929" cy="3856375"/>
+            <wp:effectExtent l="0" t="0" r="3175" b="0"/>
+            <wp:docPr id="2" name="Picture 2"/>
+            <wp:cNvGraphicFramePr>
+              <a:graphicFrameLocks xmlns:a="http://schemas.openxmlformats.org/drawingml/2006/main" noChangeAspect="1"/>
+            </wp:cNvGraphicFramePr>
+            <a:graphic xmlns:a="http://schemas.openxmlformats.org/drawingml/2006/main">
+              <a:graphicData uri="http://schemas.openxmlformats.org/drawingml/2006/picture">
+                <pic:pic xmlns:pic="http://schemas.openxmlformats.org/drawingml/2006/picture">
+                  <pic:nvPicPr>
+                    <pic:cNvPr id="1" name=""/>
+                    <pic:cNvPicPr/>
+                  </pic:nvPicPr>
+                  <pic:blipFill>
+                    <a:blip r:embed="rId12"/>
+                    <a:stretch>
+                      <a:fillRect/>
+                    </a:stretch>
+                  </pic:blipFill>
+                  <pic:spPr>
+                    <a:xfrm>
+                      <a:off x="0" y="0"/>
+                      <a:ext cx="5589878" cy="3863943"/>
+                    </a:xfrm>
+                    <a:prstGeom prst="rect">
+                      <a:avLst/>
+                    </a:prstGeom>
+                  </pic:spPr>
+                </pic:pic>
+              </a:graphicData>
+            </a:graphic>
+          </wp:inline>
+        </w:drawing>
+      </w:r>
+    </w:p>
+    <w:p>
+      <w:pPr>
+        <w:shd w:val="clear" w:color="auto" w:fill="FFFFFF"/>
+        <w:spacing w:after="0" w:line="240" w:lineRule="auto"/>
+        <w:ind w:left="720"/>
+        <w:rPr>
+          <w:rFonts w:ascii="Arial" w:eastAsia="Times New Roman" w:hAnsi="Arial" w:cs="Arial"/>
+          <w:color w:val="000000"/>
+        </w:rPr>
+      </w:pPr>
+      <w:r>
+        <w:rPr>
+          <w:rFonts w:ascii="Arial" w:eastAsia="Times New Roman" w:hAnsi="Arial" w:cs="Arial"/>
+          <w:noProof/>
+          <w:color w:val="000000"/>
+        </w:rPr>
+        <w:drawing>
+          <wp:inline distT="0" distB="0" distL="0" distR="0" wp14:anchorId="342A619E" wp14:editId="1B0D2676">
+            <wp:extent cx="5504019" cy="3884567"/>
+            <wp:effectExtent l="0" t="0" r="1905" b="1905"/>
+            <wp:docPr id="3" name="Picture 3"/>
+            <wp:cNvGraphicFramePr>
+              <a:graphicFrameLocks xmlns:a="http://schemas.openxmlformats.org/drawingml/2006/main" noChangeAspect="1"/>
+            </wp:cNvGraphicFramePr>
+            <a:graphic xmlns:a="http://schemas.openxmlformats.org/drawingml/2006/main">
+              <a:graphicData uri="http://schemas.openxmlformats.org/drawingml/2006/picture">
+                <pic:pic xmlns:pic="http://schemas.openxmlformats.org/drawingml/2006/picture">
+                  <pic:nvPicPr>
+                    <pic:cNvPr id="1" name=""/>
+                    <pic:cNvPicPr/>
+                  </pic:nvPicPr>
+                  <pic:blipFill>
+                    <a:blip r:embed="rId13"/>
+                    <a:stretch>
+                      <a:fillRect/>
+                    </a:stretch>
+                  </pic:blipFill>
+                  <pic:spPr>
+                    <a:xfrm>
+                      <a:off x="0" y="0"/>
+                      <a:ext cx="5524553" cy="3899059"/>
+                    </a:xfrm>
+                    <a:prstGeom prst="rect">
+                      <a:avLst/>
+                    </a:prstGeom>
+                  </pic:spPr>
+                </pic:pic>
+              </a:graphicData>
+            </a:graphic>
+          </wp:inline>
+        </w:drawing>
+      </w:r>
+    </w:p>
+    <w:p>
+      <w:pPr>
+        <w:shd w:val="clear" w:color="auto" w:fill="FFFFFF"/>
+        <w:spacing w:after="0" w:line="240" w:lineRule="auto"/>
+        <w:ind w:left="720"/>
+        <w:rPr>
+          <w:rFonts w:ascii="Arial" w:eastAsia="Times New Roman" w:hAnsi="Arial" w:cs="Arial"/>
+          <w:color w:val="000000"/>
+        </w:rPr>
+      </w:pPr>
+      <w:r>
+        <w:rPr>
+          <w:rFonts w:ascii="Arial" w:eastAsia="Times New Roman" w:hAnsi="Arial" w:cs="Arial"/>
+          <w:noProof/>
+          <w:color w:val="000000"/>
+        </w:rPr>
+        <w:lastRenderedPageBreak/>
+        <w:drawing>
+          <wp:inline distT="0" distB="0" distL="0" distR="0" wp14:anchorId="1896B985" wp14:editId="33C5440E">
+            <wp:extent cx="5502729" cy="3815461"/>
+            <wp:effectExtent l="0" t="0" r="3175" b="0"/>
+            <wp:docPr id="4" name="Picture 4"/>
+            <wp:cNvGraphicFramePr>
+              <a:graphicFrameLocks xmlns:a="http://schemas.openxmlformats.org/drawingml/2006/main" noChangeAspect="1"/>
+            </wp:cNvGraphicFramePr>
+            <a:graphic xmlns:a="http://schemas.openxmlformats.org/drawingml/2006/main">
+              <a:graphicData uri="http://schemas.openxmlformats.org/drawingml/2006/picture">
+                <pic:pic xmlns:pic="http://schemas.openxmlformats.org/drawingml/2006/picture">
+                  <pic:nvPicPr>
+                    <pic:cNvPr id="1" name=""/>
+                    <pic:cNvPicPr/>
+                  </pic:nvPicPr>
+                  <pic:blipFill>
+                    <a:blip r:embed="rId14"/>
+                    <a:stretch>
+                      <a:fillRect/>
+                    </a:stretch>
+                  </pic:blipFill>
+                  <pic:spPr>
+                    <a:xfrm>
+                      <a:off x="0" y="0"/>
+                      <a:ext cx="5526124" cy="3831683"/>
+                    </a:xfrm>
+                    <a:prstGeom prst="rect">
+                      <a:avLst/>
+                    </a:prstGeom>
+                  </pic:spPr>
+                </pic:pic>
+              </a:graphicData>
+            </a:graphic>
+          </wp:inline>
+        </w:drawing>
+      </w:r>
+    </w:p>
+    <w:p>
+      <w:pPr>
+        <w:shd w:val="clear" w:color="auto" w:fill="FFFFFF"/>
+        <w:spacing w:after="0" w:line="240" w:lineRule="auto"/>
+        <w:ind w:left="720"/>
+        <w:rPr>
+          <w:rFonts w:ascii="Arial" w:eastAsia="Times New Roman" w:hAnsi="Arial" w:cs="Arial"/>
+          <w:color w:val="000000"/>
+        </w:rPr>
+      </w:pPr>
+    </w:p>
+    <w:p>
+      <w:pPr>
+        <w:shd w:val="clear" w:color="auto" w:fill="FFFFFF"/>
+        <w:spacing w:after="0" w:line="240" w:lineRule="auto"/>
+        <w:ind w:left="720"/>
+        <w:rPr>
+          <w:rFonts w:ascii="Arial" w:eastAsia="Times New Roman" w:hAnsi="Arial" w:cs="Arial"/>
+          <w:color w:val="000000"/>
+        </w:rPr>
+      </w:pPr>
+      <w:r>
+        <w:rPr>
+          <w:rFonts w:ascii="Arial" w:eastAsia="Times New Roman" w:hAnsi="Arial" w:cs="Arial"/>
+          <w:noProof/>
+          <w:color w:val="000000"/>
+        </w:rPr>
+        <w:drawing>
+          <wp:inline distT="0" distB="0" distL="0" distR="0" wp14:anchorId="73CDBAED" wp14:editId="739FA3BB">
+            <wp:extent cx="5442857" cy="3665206"/>
+            <wp:effectExtent l="0" t="0" r="5715" b="0"/>
+            <wp:docPr id="5" name="Picture 5"/>
+            <wp:cNvGraphicFramePr>
+              <a:graphicFrameLocks xmlns:a="http://schemas.openxmlformats.org/drawingml/2006/main" noChangeAspect="1"/>
+            </wp:cNvGraphicFramePr>
+            <a:graphic xmlns:a="http://schemas.openxmlformats.org/drawingml/2006/main">
+              <a:graphicData uri="http://schemas.openxmlformats.org/drawingml/2006/picture">
+                <pic:pic xmlns:pic="http://schemas.openxmlformats.org/drawingml/2006/picture">
+                  <pic:nvPicPr>
+                    <pic:cNvPr id="1" name=""/>
+                    <pic:cNvPicPr/>
+                  </pic:nvPicPr>
+                  <pic:blipFill>
+                    <a:blip r:embed="rId15"/>
+                    <a:stretch>
+                      <a:fillRect/>
+                    </a:stretch>
+                  </pic:blipFill>
+                  <pic:spPr>
+                    <a:xfrm>
+                      <a:off x="0" y="0"/>
+                      <a:ext cx="5456714" cy="3674538"/>
+                    </a:xfrm>
+                    <a:prstGeom prst="rect">
+                      <a:avLst/>
+                    </a:prstGeom>
+                  </pic:spPr>
+                </pic:pic>
+              </a:graphicData>
+            </a:graphic>
+          </wp:inline>
+        </w:drawing>
+      </w:r>
+    </w:p>
+    <w:p>
+      <w:pPr>
+        <w:shd w:val="clear" w:color="auto" w:fill="FFFFFF"/>
+        <w:spacing w:after="0" w:line="240" w:lineRule="auto"/>
+        <w:ind w:left="720"/>
+        <w:rPr>
+          <w:rFonts w:ascii="Arial" w:eastAsia="Times New Roman" w:hAnsi="Arial" w:cs="Arial"/>
+          <w:color w:val="000000"/>
+        </w:rPr>
+      </w:pPr>
+      <w:r>
+        <w:rPr>
+          <w:rFonts w:ascii="Arial" w:eastAsia="Times New Roman" w:hAnsi="Arial" w:cs="Arial"/>
+          <w:noProof/>
+          <w:color w:val="000000"/>
+        </w:rPr>
+        <w:lastRenderedPageBreak/>
+        <w:drawing>
+          <wp:inline distT="0" distB="0" distL="0" distR="0" wp14:anchorId="0A5CF43C" wp14:editId="01B72871">
+            <wp:extent cx="5540829" cy="3599171"/>
+            <wp:effectExtent l="0" t="0" r="3175" b="1905"/>
+            <wp:docPr id="6" name="Picture 6"/>
+            <wp:cNvGraphicFramePr>
+              <a:graphicFrameLocks xmlns:a="http://schemas.openxmlformats.org/drawingml/2006/main" noChangeAspect="1"/>
+            </wp:cNvGraphicFramePr>
+            <a:graphic xmlns:a="http://schemas.openxmlformats.org/drawingml/2006/main">
+              <a:graphicData uri="http://schemas.openxmlformats.org/drawingml/2006/picture">
+                <pic:pic xmlns:pic="http://schemas.openxmlformats.org/drawingml/2006/picture">
+                  <pic:nvPicPr>
+                    <pic:cNvPr id="1" name=""/>
+                    <pic:cNvPicPr/>
+                  </pic:nvPicPr>
+                  <pic:blipFill>
+                    <a:blip r:embed="rId16"/>
+                    <a:stretch>
+                      <a:fillRect/>
+                    </a:stretch>
+                  </pic:blipFill>
+                  <pic:spPr>
+                    <a:xfrm>
+                      <a:off x="0" y="0"/>
+                      <a:ext cx="5551312" cy="3605980"/>
+                    </a:xfrm>
+                    <a:prstGeom prst="rect">
+                      <a:avLst/>
+                    </a:prstGeom>
+                  </pic:spPr>
+                </pic:pic>
+              </a:graphicData>
+            </a:graphic>
+          </wp:inline>
+        </w:drawing>
+      </w:r>
+    </w:p>
+    <w:p>
+      <w:pPr>
+        <w:shd w:val="clear" w:color="auto" w:fill="FFFFFF"/>
+        <w:spacing w:after="0" w:line="240" w:lineRule="auto"/>
+        <w:ind w:left="720"/>
+        <w:rPr>
+          <w:rFonts w:ascii="Arial" w:eastAsia="Times New Roman" w:hAnsi="Arial" w:cs="Arial"/>
+          <w:color w:val="000000"/>
+        </w:rPr>
+      </w:pPr>
+    </w:p>
+    <w:p>
+      <w:pPr>
+        <w:shd w:val="clear" w:color="auto" w:fill="FFFFFF"/>
+        <w:spacing w:after="0" w:line="240" w:lineRule="auto"/>
+        <w:ind w:left="720" w:firstLine="720"/>
+        <w:rPr>
+          <w:rFonts w:ascii="Arial" w:eastAsia="Times New Roman" w:hAnsi="Arial" w:cs="Arial"/>
+          <w:color w:val="000000"/>
+        </w:rPr>
+      </w:pPr>
+      <w:r>
+        <w:rPr>
+          <w:rFonts w:ascii="Arial" w:eastAsia="Times New Roman" w:hAnsi="Arial" w:cs="Arial"/>
+          <w:color w:val="000000"/>
+        </w:rPr>
+        <w:t xml:space="preserve">Lastly, we note that the volume of donut shops and pastry shops is much lower than the other types of establishments in this study. </w:t>
+      </w:r>
     </w:p>
     <w:p>
       <w:pPr>
@@ -1725,6 +2430,419 @@
           <w:color w:val="000000"/>
         </w:rPr>
       </w:pPr>
+    </w:p>
+    <w:p>
+      <w:pPr>
+        <w:shd w:val="clear" w:color="auto" w:fill="FFFFFF"/>
+        <w:spacing w:after="0" w:line="240" w:lineRule="auto"/>
+        <w:ind w:left="720" w:firstLine="720"/>
+        <w:rPr>
+          <w:rFonts w:ascii="Arial" w:eastAsia="Times New Roman" w:hAnsi="Arial" w:cs="Arial"/>
+          <w:color w:val="000000"/>
+        </w:rPr>
+      </w:pPr>
+      <w:r>
+        <w:rPr>
+          <w:rFonts w:ascii="Arial" w:eastAsia="Times New Roman" w:hAnsi="Arial" w:cs="Arial"/>
+          <w:color w:val="000000"/>
+        </w:rPr>
+        <w:t>W</w:t>
+      </w:r>
+      <w:r>
+        <w:rPr>
+          <w:rFonts w:ascii="Arial" w:eastAsia="Times New Roman" w:hAnsi="Arial" w:cs="Arial"/>
+          <w:color w:val="000000"/>
+        </w:rPr>
+        <w:t xml:space="preserve">e are looking to enter areas packed with Coffee Shops, Cafés, or Tea Rooms, as they complement our products, </w:t>
+      </w:r>
+      <w:r>
+        <w:rPr>
+          <w:rFonts w:ascii="Arial" w:eastAsia="Times New Roman" w:hAnsi="Arial" w:cs="Arial"/>
+          <w:color w:val="000000"/>
+        </w:rPr>
+        <w:t>where competition is m</w:t>
+      </w:r>
+      <w:r>
+        <w:rPr>
+          <w:rFonts w:ascii="Arial" w:eastAsia="Times New Roman" w:hAnsi="Arial" w:cs="Arial"/>
+          <w:color w:val="000000"/>
+        </w:rPr>
+        <w:t>inimal,</w:t>
+      </w:r>
+      <w:r>
+        <w:rPr>
+          <w:rFonts w:ascii="Arial" w:eastAsia="Times New Roman" w:hAnsi="Arial" w:cs="Arial"/>
+          <w:color w:val="000000"/>
+        </w:rPr>
+        <w:t xml:space="preserve"> as our brand is a new entrant in the market. Given this backdrop,</w:t>
+      </w:r>
+      <w:r>
+        <w:rPr>
+          <w:rFonts w:ascii="Arial" w:eastAsia="Times New Roman" w:hAnsi="Arial" w:cs="Arial"/>
+          <w:color w:val="000000"/>
+        </w:rPr>
+        <w:t xml:space="preserve"> Cluster 3 is of interest.</w:t>
+      </w:r>
+    </w:p>
+    <w:p>
+      <w:pPr>
+        <w:shd w:val="clear" w:color="auto" w:fill="FFFFFF"/>
+        <w:spacing w:after="0" w:line="240" w:lineRule="auto"/>
+        <w:ind w:left="720"/>
+        <w:rPr>
+          <w:rFonts w:ascii="Arial" w:eastAsia="Times New Roman" w:hAnsi="Arial" w:cs="Arial"/>
+          <w:color w:val="000000"/>
+        </w:rPr>
+      </w:pPr>
+    </w:p>
+    <w:p>
+      <w:pPr>
+        <w:shd w:val="clear" w:color="auto" w:fill="FFFFFF"/>
+        <w:spacing w:after="0" w:line="240" w:lineRule="auto"/>
+        <w:ind w:left="720" w:firstLine="720"/>
+        <w:rPr>
+          <w:rFonts w:ascii="Arial" w:eastAsia="Times New Roman" w:hAnsi="Arial" w:cs="Arial"/>
+          <w:color w:val="000000"/>
+        </w:rPr>
+      </w:pPr>
+      <w:r>
+        <w:rPr>
+          <w:rFonts w:ascii="Arial" w:eastAsia="Times New Roman" w:hAnsi="Arial" w:cs="Arial"/>
+          <w:color w:val="000000"/>
+        </w:rPr>
+        <w:t>Within Cluster 3, we would like to prioritize neighborhoods that are densely populated with coffee shops</w:t>
+      </w:r>
+      <w:r>
+        <w:rPr>
+          <w:rFonts w:ascii="Arial" w:eastAsia="Times New Roman" w:hAnsi="Arial" w:cs="Arial"/>
+          <w:color w:val="000000"/>
+        </w:rPr>
+        <w:t xml:space="preserve"> </w:t>
+      </w:r>
+      <w:r>
+        <w:rPr>
+          <w:rFonts w:ascii="Arial" w:eastAsia="Times New Roman" w:hAnsi="Arial" w:cs="Arial"/>
+          <w:color w:val="000000"/>
+        </w:rPr>
+        <w:t xml:space="preserve">and </w:t>
+      </w:r>
+      <w:r>
+        <w:rPr>
+          <w:rFonts w:ascii="Arial" w:eastAsia="Times New Roman" w:hAnsi="Arial" w:cs="Arial"/>
+          <w:color w:val="000000"/>
+        </w:rPr>
+        <w:t>pose little</w:t>
+      </w:r>
+      <w:r>
+        <w:rPr>
+          <w:rFonts w:ascii="Arial" w:eastAsia="Times New Roman" w:hAnsi="Arial" w:cs="Arial"/>
+          <w:color w:val="000000"/>
+        </w:rPr>
+        <w:t xml:space="preserve"> competition</w:t>
+      </w:r>
+      <w:r>
+        <w:rPr>
+          <w:rFonts w:ascii="Arial" w:eastAsia="Times New Roman" w:hAnsi="Arial" w:cs="Arial"/>
+          <w:color w:val="000000"/>
+        </w:rPr>
+        <w:t>. The neighborhoods are:</w:t>
+      </w:r>
+      <w:r>
+        <w:rPr>
+          <w:rFonts w:ascii="Arial" w:eastAsia="Times New Roman" w:hAnsi="Arial" w:cs="Arial"/>
+          <w:color w:val="000000"/>
+        </w:rPr>
+        <w:t xml:space="preserve"> </w:t>
+      </w:r>
+      <w:r>
+        <w:rPr>
+          <w:rFonts w:ascii="Arial" w:eastAsia="Times New Roman" w:hAnsi="Arial" w:cs="Arial"/>
+          <w:color w:val="000000"/>
+        </w:rPr>
+        <w:t>Oriole, Queen's Park, East Toronto, Mount Dennis, North Park, St Phillips, Martin Grove Gardens, Scarborough Village, Scarborough Village West, The Queensway East, Jamestown</w:t>
+      </w:r>
+      <w:r>
+        <w:rPr>
+          <w:rFonts w:ascii="Arial" w:eastAsia="Times New Roman" w:hAnsi="Arial" w:cs="Arial"/>
+          <w:color w:val="000000"/>
+        </w:rPr>
+        <w:t>.</w:t>
+      </w:r>
+    </w:p>
+    <w:p>
+      <w:pPr>
+        <w:shd w:val="clear" w:color="auto" w:fill="FFFFFF"/>
+        <w:spacing w:after="0" w:line="240" w:lineRule="auto"/>
+        <w:ind w:left="720"/>
+        <w:rPr>
+          <w:rFonts w:ascii="Arial" w:eastAsia="Times New Roman" w:hAnsi="Arial" w:cs="Arial"/>
+          <w:color w:val="000000"/>
+        </w:rPr>
+      </w:pPr>
+    </w:p>
+    <w:p>
+      <w:pPr>
+        <w:shd w:val="clear" w:color="auto" w:fill="FFFFFF"/>
+        <w:spacing w:after="0" w:line="240" w:lineRule="auto"/>
+        <w:ind w:left="720" w:firstLine="720"/>
+        <w:rPr>
+          <w:rFonts w:ascii="Arial" w:eastAsia="Times New Roman" w:hAnsi="Arial" w:cs="Arial"/>
+          <w:color w:val="000000"/>
+        </w:rPr>
+      </w:pPr>
+      <w:r>
+        <w:rPr>
+          <w:rFonts w:ascii="Arial" w:eastAsia="Times New Roman" w:hAnsi="Arial" w:cs="Arial"/>
+          <w:color w:val="000000"/>
+        </w:rPr>
+        <w:t>W</w:t>
+      </w:r>
+      <w:r>
+        <w:rPr>
+          <w:rFonts w:ascii="Arial" w:eastAsia="Times New Roman" w:hAnsi="Arial" w:cs="Arial"/>
+          <w:color w:val="000000"/>
+        </w:rPr>
+        <w:t xml:space="preserve">e note that Runnymede (Cluster 0) has a high presence of Cafés, Coffee Shops, but also Bakeries. While this neighborhood is of a lesser priority as of this analysis, one would be prudent to familiarize one’s self with the scene at this neighborhood for two reasons. </w:t>
+      </w:r>
+    </w:p>
+    <w:p>
+      <w:pPr>
+        <w:shd w:val="clear" w:color="auto" w:fill="FFFFFF"/>
+        <w:spacing w:after="0" w:line="240" w:lineRule="auto"/>
+        <w:ind w:left="720"/>
+        <w:rPr>
+          <w:rFonts w:ascii="Arial" w:eastAsia="Times New Roman" w:hAnsi="Arial" w:cs="Arial"/>
+          <w:color w:val="000000"/>
+        </w:rPr>
+      </w:pPr>
+    </w:p>
+    <w:p>
+      <w:pPr>
+        <w:shd w:val="clear" w:color="auto" w:fill="FFFFFF"/>
+        <w:spacing w:after="0" w:line="240" w:lineRule="auto"/>
+        <w:ind w:left="720" w:firstLine="720"/>
+        <w:rPr>
+          <w:rFonts w:ascii="Arial" w:eastAsia="Times New Roman" w:hAnsi="Arial" w:cs="Arial"/>
+          <w:color w:val="000000"/>
+        </w:rPr>
+      </w:pPr>
+      <w:r>
+        <w:rPr>
+          <w:rFonts w:ascii="Arial" w:eastAsia="Times New Roman" w:hAnsi="Arial" w:cs="Arial"/>
+          <w:color w:val="000000"/>
+        </w:rPr>
+        <w:t>First, competition may come from establishments here seeking to expand elsewhere. As such, we should take steps to prevent or challenge such moves, should they choose to expand to our locations of interest.</w:t>
+      </w:r>
+    </w:p>
+    <w:p>
+      <w:pPr>
+        <w:shd w:val="clear" w:color="auto" w:fill="FFFFFF"/>
+        <w:spacing w:after="0" w:line="240" w:lineRule="auto"/>
+        <w:ind w:left="720" w:firstLine="720"/>
+        <w:rPr>
+          <w:rFonts w:ascii="Arial" w:eastAsia="Times New Roman" w:hAnsi="Arial" w:cs="Arial"/>
+          <w:color w:val="000000"/>
+        </w:rPr>
+      </w:pPr>
+    </w:p>
+    <w:p>
+      <w:pPr>
+        <w:shd w:val="clear" w:color="auto" w:fill="FFFFFF"/>
+        <w:spacing w:after="0" w:line="240" w:lineRule="auto"/>
+        <w:ind w:left="720" w:firstLine="720"/>
+        <w:rPr>
+          <w:rFonts w:ascii="Arial" w:eastAsia="Times New Roman" w:hAnsi="Arial" w:cs="Arial"/>
+          <w:color w:val="000000"/>
+        </w:rPr>
+      </w:pPr>
+      <w:r>
+        <w:rPr>
+          <w:rFonts w:ascii="Arial" w:eastAsia="Times New Roman" w:hAnsi="Arial" w:cs="Arial"/>
+          <w:color w:val="000000"/>
+        </w:rPr>
+        <w:t>Second, it would be prudent to earmark this location for further expansion later when the brand is more established and able to operate in a more competitive environment.</w:t>
+      </w:r>
+    </w:p>
+    <w:p>
+      <w:pPr>
+        <w:shd w:val="clear" w:color="auto" w:fill="FFFFFF"/>
+        <w:spacing w:after="0" w:line="240" w:lineRule="auto"/>
+        <w:ind w:left="720" w:firstLine="720"/>
+        <w:rPr>
+          <w:rFonts w:ascii="Arial" w:eastAsia="Times New Roman" w:hAnsi="Arial" w:cs="Arial"/>
+          <w:color w:val="000000"/>
+        </w:rPr>
+      </w:pPr>
+      <w:r>
+        <w:rPr>
+          <w:rFonts w:ascii="Arial" w:eastAsia="Times New Roman" w:hAnsi="Arial" w:cs="Arial"/>
+          <w:color w:val="000000"/>
+        </w:rPr>
+        <w:lastRenderedPageBreak/>
+        <w:t>Moreover</w:t>
+      </w:r>
+      <w:r>
+        <w:rPr>
+          <w:rFonts w:ascii="Arial" w:eastAsia="Times New Roman" w:hAnsi="Arial" w:cs="Arial"/>
+          <w:color w:val="000000"/>
+        </w:rPr>
+        <w:t>, as there is</w:t>
+      </w:r>
+      <w:r>
+        <w:rPr>
+          <w:rFonts w:ascii="Arial" w:eastAsia="Times New Roman" w:hAnsi="Arial" w:cs="Arial"/>
+          <w:color w:val="000000"/>
+        </w:rPr>
+        <w:t xml:space="preserve"> a</w:t>
+      </w:r>
+      <w:r>
+        <w:rPr>
+          <w:rFonts w:ascii="Arial" w:eastAsia="Times New Roman" w:hAnsi="Arial" w:cs="Arial"/>
+          <w:color w:val="000000"/>
+        </w:rPr>
+        <w:t xml:space="preserve"> notably low volume of donut shops and pastry shops, additional confirmation is required, </w:t>
+      </w:r>
+      <w:r>
+        <w:rPr>
+          <w:rFonts w:ascii="Arial" w:eastAsia="Times New Roman" w:hAnsi="Arial" w:cs="Arial"/>
+          <w:color w:val="000000"/>
+        </w:rPr>
+        <w:t>for example via a visual inspection of the</w:t>
+      </w:r>
+      <w:r>
+        <w:rPr>
+          <w:rFonts w:ascii="Arial" w:eastAsia="Times New Roman" w:hAnsi="Arial" w:cs="Arial"/>
+          <w:color w:val="000000"/>
+        </w:rPr>
+        <w:t xml:space="preserve"> </w:t>
+      </w:r>
+      <w:r>
+        <w:rPr>
+          <w:rFonts w:ascii="Arial" w:eastAsia="Times New Roman" w:hAnsi="Arial" w:cs="Arial"/>
+          <w:color w:val="000000"/>
+        </w:rPr>
+        <w:t>recommended neighborhoods, to validate the situation as the data suggests.</w:t>
+      </w:r>
+      <w:r>
+        <w:rPr>
+          <w:rFonts w:ascii="Arial" w:eastAsia="Times New Roman" w:hAnsi="Arial" w:cs="Arial"/>
+          <w:color w:val="000000"/>
+        </w:rPr>
+        <w:t xml:space="preserve"> </w:t>
+      </w:r>
+    </w:p>
+    <w:p>
+      <w:pPr>
+        <w:shd w:val="clear" w:color="auto" w:fill="FFFFFF"/>
+        <w:spacing w:after="0" w:line="240" w:lineRule="auto"/>
+        <w:ind w:left="720" w:firstLine="720"/>
+        <w:rPr>
+          <w:rFonts w:ascii="Arial" w:eastAsia="Times New Roman" w:hAnsi="Arial" w:cs="Arial"/>
+          <w:color w:val="000000"/>
+        </w:rPr>
+      </w:pPr>
+    </w:p>
+    <w:p>
+      <w:pPr>
+        <w:shd w:val="clear" w:color="auto" w:fill="FFFFFF"/>
+        <w:spacing w:after="0" w:line="240" w:lineRule="auto"/>
+        <w:ind w:left="720" w:firstLine="720"/>
+        <w:rPr>
+          <w:rFonts w:ascii="Arial" w:eastAsia="Times New Roman" w:hAnsi="Arial" w:cs="Arial"/>
+          <w:color w:val="000000"/>
+        </w:rPr>
+      </w:pPr>
+      <w:r>
+        <w:rPr>
+          <w:rFonts w:ascii="Arial" w:eastAsia="Times New Roman" w:hAnsi="Arial" w:cs="Arial"/>
+          <w:color w:val="000000"/>
+        </w:rPr>
+        <w:t>For further analysis, as the a</w:t>
+      </w:r>
+      <w:r>
+        <w:rPr>
+          <w:rFonts w:ascii="Arial" w:eastAsia="Times New Roman" w:hAnsi="Arial" w:cs="Arial"/>
+          <w:color w:val="000000"/>
+        </w:rPr>
+        <w:t>ccuracy of the models has room for improvement</w:t>
+      </w:r>
+      <w:r>
+        <w:rPr>
+          <w:rFonts w:ascii="Arial" w:eastAsia="Times New Roman" w:hAnsi="Arial" w:cs="Arial"/>
+          <w:color w:val="000000"/>
+        </w:rPr>
+        <w:t>,</w:t>
+      </w:r>
+      <w:r>
+        <w:rPr>
+          <w:rFonts w:ascii="Arial" w:eastAsia="Times New Roman" w:hAnsi="Arial" w:cs="Arial"/>
+          <w:color w:val="000000"/>
+        </w:rPr>
+        <w:t xml:space="preserve"> </w:t>
+      </w:r>
+      <w:r>
+        <w:rPr>
+          <w:rFonts w:ascii="Arial" w:eastAsia="Times New Roman" w:hAnsi="Arial" w:cs="Arial"/>
+          <w:color w:val="000000"/>
+        </w:rPr>
+        <w:t>c</w:t>
+      </w:r>
+      <w:r>
+        <w:rPr>
+          <w:rFonts w:ascii="Arial" w:eastAsia="Times New Roman" w:hAnsi="Arial" w:cs="Arial"/>
+          <w:color w:val="000000"/>
+        </w:rPr>
+        <w:t xml:space="preserve">onsider augmenting </w:t>
+      </w:r>
+      <w:r>
+        <w:rPr>
+          <w:rFonts w:ascii="Arial" w:eastAsia="Times New Roman" w:hAnsi="Arial" w:cs="Arial"/>
+          <w:color w:val="000000"/>
+        </w:rPr>
+        <w:t xml:space="preserve">the study </w:t>
+      </w:r>
+      <w:r>
+        <w:rPr>
+          <w:rFonts w:ascii="Arial" w:eastAsia="Times New Roman" w:hAnsi="Arial" w:cs="Arial"/>
+          <w:color w:val="000000"/>
+        </w:rPr>
+        <w:t>with more data from other sources, such as</w:t>
+      </w:r>
+      <w:r>
+        <w:rPr>
+          <w:rFonts w:ascii="Arial" w:eastAsia="Times New Roman" w:hAnsi="Arial" w:cs="Arial"/>
+          <w:color w:val="000000"/>
+        </w:rPr>
+        <w:t xml:space="preserve"> store ratings, a r</w:t>
+      </w:r>
+      <w:r>
+        <w:rPr>
+          <w:rFonts w:ascii="Arial" w:eastAsia="Times New Roman" w:hAnsi="Arial" w:cs="Arial"/>
+          <w:color w:val="000000"/>
+        </w:rPr>
+        <w:t>icher list of establishments and locations</w:t>
+      </w:r>
+      <w:r>
+        <w:rPr>
+          <w:rFonts w:ascii="Arial" w:eastAsia="Times New Roman" w:hAnsi="Arial" w:cs="Arial"/>
+          <w:color w:val="000000"/>
+        </w:rPr>
+        <w:t>, f</w:t>
+      </w:r>
+      <w:r>
+        <w:rPr>
+          <w:rFonts w:ascii="Arial" w:eastAsia="Times New Roman" w:hAnsi="Arial" w:cs="Arial"/>
+          <w:color w:val="000000"/>
+        </w:rPr>
+        <w:t>oot traffic or population density</w:t>
+      </w:r>
+      <w:r>
+        <w:rPr>
+          <w:rFonts w:ascii="Arial" w:eastAsia="Times New Roman" w:hAnsi="Arial" w:cs="Arial"/>
+          <w:color w:val="000000"/>
+        </w:rPr>
+        <w:t>.</w:t>
+      </w:r>
     </w:p>
     <w:p>
       <w:pPr>
@@ -2953,6 +4071,7 @@
     <w:lsdException w:name="HTML Sample" w:semiHidden="1" w:unhideWhenUsed="1"/>
     <w:lsdException w:name="HTML Typewriter" w:semiHidden="1" w:unhideWhenUsed="1"/>
     <w:lsdException w:name="HTML Variable" w:semiHidden="1" w:unhideWhenUsed="1"/>
+    <w:lsdException w:name="Normal Table" w:semiHidden="1" w:unhideWhenUsed="1"/>
     <w:lsdException w:name="annotation subject" w:semiHidden="1" w:unhideWhenUsed="1"/>
     <w:lsdException w:name="No List" w:semiHidden="1" w:unhideWhenUsed="1"/>
     <w:lsdException w:name="Outline List 1" w:semiHidden="1" w:unhideWhenUsed="1"/>
@@ -2999,8 +4118,10 @@
     <w:lsdException w:name="Table Subtle 2" w:semiHidden="1" w:unhideWhenUsed="1"/>
     <w:lsdException w:name="Table Web 1" w:semiHidden="1" w:unhideWhenUsed="1"/>
     <w:lsdException w:name="Table Web 2" w:semiHidden="1" w:unhideWhenUsed="1"/>
+    <w:lsdException w:name="Table Web 3" w:semiHidden="1" w:unhideWhenUsed="1"/>
     <w:lsdException w:name="Balloon Text" w:semiHidden="1" w:unhideWhenUsed="1"/>
     <w:lsdException w:name="Table Grid" w:uiPriority="39"/>
+    <w:lsdException w:name="Table Theme" w:semiHidden="1" w:unhideWhenUsed="1"/>
     <w:lsdException w:name="Placeholder Text" w:semiHidden="1"/>
     <w:lsdException w:name="No Spacing" w:uiPriority="1" w:qFormat="1"/>
     <w:lsdException w:name="Light Shading" w:uiPriority="60"/>

</xml_diff>